<commit_message>
renamed var, uploading solution.plan and updated screenshots
</commit_message>
<xml_diff>
--- a/other/Screenshots.docx
+++ b/other/Screenshots.docx
@@ -4,13 +4,18 @@
   <w:body>
     <w:p>
       <w:r>
+        <w:t xml:space="preserve">Rule : </w:t>
+      </w:r>
+    </w:p>
+    <w:p>
+      <w:r>
         <w:rPr>
           <w:noProof/>
         </w:rPr>
         <w:drawing>
-          <wp:inline distT="0" distB="0" distL="0" distR="0" wp14:anchorId="04F5DBAC" wp14:editId="66F913D3">
-            <wp:extent cx="15563850" cy="6972300"/>
-            <wp:effectExtent l="0" t="0" r="0" b="0"/>
+          <wp:inline distT="0" distB="0" distL="0" distR="0" wp14:anchorId="04F5DBAC" wp14:editId="5726F8A7">
+            <wp:extent cx="13944600" cy="6246908"/>
+            <wp:effectExtent l="0" t="0" r="0" b="1905"/>
             <wp:docPr id="1" name="Picture 1"/>
             <wp:cNvGraphicFramePr>
               <a:graphicFrameLocks xmlns:a="http://schemas.openxmlformats.org/drawingml/2006/main" noChangeAspect="1"/>
@@ -31,7 +36,151 @@
                   <pic:spPr>
                     <a:xfrm>
                       <a:off x="0" y="0"/>
-                      <a:ext cx="15563850" cy="6972300"/>
+                      <a:ext cx="13989049" cy="6266820"/>
+                    </a:xfrm>
+                    <a:prstGeom prst="rect">
+                      <a:avLst/>
+                    </a:prstGeom>
+                  </pic:spPr>
+                </pic:pic>
+              </a:graphicData>
+            </a:graphic>
+          </wp:inline>
+        </w:drawing>
+      </w:r>
+    </w:p>
+    <w:p/>
+    <w:p>
+      <w:pPr>
+        <w:rPr>
+          <w:noProof/>
+        </w:rPr>
+      </w:pPr>
+    </w:p>
+    <w:p>
+      <w:pPr>
+        <w:rPr>
+          <w:noProof/>
+        </w:rPr>
+      </w:pPr>
+    </w:p>
+    <w:p>
+      <w:pPr>
+        <w:rPr>
+          <w:noProof/>
+        </w:rPr>
+      </w:pPr>
+    </w:p>
+    <w:p/>
+    <w:p/>
+    <w:p>
+      <w:r>
+        <w:t xml:space="preserve">Terraform </w:t>
+      </w:r>
+      <w:r>
+        <w:t>apply (1 of 2)</w:t>
+      </w:r>
+    </w:p>
+    <w:p>
+      <w:r>
+        <w:rPr>
+          <w:noProof/>
+        </w:rPr>
+        <w:drawing>
+          <wp:inline distT="0" distB="0" distL="0" distR="0" wp14:anchorId="74CC7541" wp14:editId="75457947">
+            <wp:extent cx="5943600" cy="6381115"/>
+            <wp:effectExtent l="0" t="0" r="0" b="635"/>
+            <wp:docPr id="4" name="Picture 4"/>
+            <wp:cNvGraphicFramePr>
+              <a:graphicFrameLocks xmlns:a="http://schemas.openxmlformats.org/drawingml/2006/main" noChangeAspect="1"/>
+            </wp:cNvGraphicFramePr>
+            <a:graphic xmlns:a="http://schemas.openxmlformats.org/drawingml/2006/main">
+              <a:graphicData uri="http://schemas.openxmlformats.org/drawingml/2006/picture">
+                <pic:pic xmlns:pic="http://schemas.openxmlformats.org/drawingml/2006/picture">
+                  <pic:nvPicPr>
+                    <pic:cNvPr id="1" name=""/>
+                    <pic:cNvPicPr/>
+                  </pic:nvPicPr>
+                  <pic:blipFill>
+                    <a:blip r:embed="rId7"/>
+                    <a:stretch>
+                      <a:fillRect/>
+                    </a:stretch>
+                  </pic:blipFill>
+                  <pic:spPr>
+                    <a:xfrm>
+                      <a:off x="0" y="0"/>
+                      <a:ext cx="5943600" cy="6381115"/>
+                    </a:xfrm>
+                    <a:prstGeom prst="rect">
+                      <a:avLst/>
+                    </a:prstGeom>
+                  </pic:spPr>
+                </pic:pic>
+              </a:graphicData>
+            </a:graphic>
+          </wp:inline>
+        </w:drawing>
+      </w:r>
+    </w:p>
+    <w:p>
+      <w:pPr>
+        <w:rPr>
+          <w:noProof/>
+        </w:rPr>
+      </w:pPr>
+    </w:p>
+    <w:p>
+      <w:pPr>
+        <w:rPr>
+          <w:noProof/>
+        </w:rPr>
+      </w:pPr>
+    </w:p>
+    <w:p>
+      <w:pPr>
+        <w:rPr>
+          <w:noProof/>
+        </w:rPr>
+      </w:pPr>
+    </w:p>
+    <w:p/>
+    <w:p>
+      <w:r>
+        <w:lastRenderedPageBreak/>
+        <w:t>Terraform apply (2 of 2)</w:t>
+      </w:r>
+    </w:p>
+    <w:p>
+      <w:r>
+        <w:rPr>
+          <w:noProof/>
+        </w:rPr>
+        <w:drawing>
+          <wp:inline distT="0" distB="0" distL="0" distR="0" wp14:anchorId="21E412CB" wp14:editId="41F088C8">
+            <wp:extent cx="5943600" cy="6271895"/>
+            <wp:effectExtent l="0" t="0" r="0" b="0"/>
+            <wp:docPr id="5" name="Picture 5"/>
+            <wp:cNvGraphicFramePr>
+              <a:graphicFrameLocks xmlns:a="http://schemas.openxmlformats.org/drawingml/2006/main" noChangeAspect="1"/>
+            </wp:cNvGraphicFramePr>
+            <a:graphic xmlns:a="http://schemas.openxmlformats.org/drawingml/2006/main">
+              <a:graphicData uri="http://schemas.openxmlformats.org/drawingml/2006/picture">
+                <pic:pic xmlns:pic="http://schemas.openxmlformats.org/drawingml/2006/picture">
+                  <pic:nvPicPr>
+                    <pic:cNvPr id="1" name=""/>
+                    <pic:cNvPicPr/>
+                  </pic:nvPicPr>
+                  <pic:blipFill>
+                    <a:blip r:embed="rId8"/>
+                    <a:stretch>
+                      <a:fillRect/>
+                    </a:stretch>
+                  </pic:blipFill>
+                  <pic:spPr>
+                    <a:xfrm>
+                      <a:off x="0" y="0"/>
+                      <a:ext cx="5943600" cy="6271895"/>
                     </a:xfrm>
                     <a:prstGeom prst="rect">
                       <a:avLst/>
@@ -227,6 +376,7 @@
     <w:lsdException w:name="HTML Sample" w:semiHidden="1" w:unhideWhenUsed="1"/>
     <w:lsdException w:name="HTML Typewriter" w:semiHidden="1" w:unhideWhenUsed="1"/>
     <w:lsdException w:name="HTML Variable" w:semiHidden="1" w:unhideWhenUsed="1"/>
+    <w:lsdException w:name="Normal Table" w:semiHidden="1" w:unhideWhenUsed="1"/>
     <w:lsdException w:name="annotation subject" w:semiHidden="1" w:unhideWhenUsed="1"/>
     <w:lsdException w:name="No List" w:semiHidden="1" w:unhideWhenUsed="1"/>
     <w:lsdException w:name="Outline List 1" w:semiHidden="1" w:unhideWhenUsed="1"/>
@@ -273,8 +423,10 @@
     <w:lsdException w:name="Table Subtle 2" w:semiHidden="1" w:unhideWhenUsed="1"/>
     <w:lsdException w:name="Table Web 1" w:semiHidden="1" w:unhideWhenUsed="1"/>
     <w:lsdException w:name="Table Web 2" w:semiHidden="1" w:unhideWhenUsed="1"/>
+    <w:lsdException w:name="Table Web 3" w:semiHidden="1" w:unhideWhenUsed="1"/>
     <w:lsdException w:name="Balloon Text" w:semiHidden="1" w:unhideWhenUsed="1"/>
     <w:lsdException w:name="Table Grid" w:uiPriority="39"/>
+    <w:lsdException w:name="Table Theme" w:semiHidden="1" w:unhideWhenUsed="1"/>
     <w:lsdException w:name="Placeholder Text" w:semiHidden="1"/>
     <w:lsdException w:name="No Spacing" w:uiPriority="1" w:qFormat="1"/>
     <w:lsdException w:name="Light Shading" w:uiPriority="60"/>

</xml_diff>